<commit_message>
completed units, included H2 stock and flow
I have also replaced lower heating value with formation enthalpy. Lower heating value is energy released during combustion. Using the formation.

The units do not yet pass the unit check. Further work is necessary.
</commit_message>
<xml_diff>
--- a/Key Parameters.docx
+++ b/Key Parameters.docx
@@ -4,7 +4,7 @@
   <w:body>
     <w:p>
       <w:pPr>
-        <w:pStyle w:val="ListParagraph"/>
+        <w:pStyle w:val="Listenabsatz"/>
         <w:numPr>
           <w:ilvl w:val="0"/>
           <w:numId w:val="1"/>
@@ -31,14 +31,14 @@
     </w:p>
     <w:tbl>
       <w:tblPr>
-        <w:tblStyle w:val="TableGrid"/>
+        <w:tblStyle w:val="Tabellenraster"/>
         <w:tblW w:w="9776" w:type="dxa"/>
         <w:tblLook w:val="04A0" w:firstRow="1" w:lastRow="0" w:firstColumn="1" w:lastColumn="0" w:noHBand="0" w:noVBand="1"/>
       </w:tblPr>
       <w:tblGrid>
         <w:gridCol w:w="1678"/>
-        <w:gridCol w:w="1294"/>
-        <w:gridCol w:w="6804"/>
+        <w:gridCol w:w="1054"/>
+        <w:gridCol w:w="7607"/>
       </w:tblGrid>
       <w:tr>
         <w:tc>
@@ -313,12 +313,14 @@
                 <w:rFonts w:ascii="Times New Roman" w:hAnsi="Times New Roman" w:cs="Times New Roman"/>
               </w:rPr>
             </w:pPr>
+            <w:proofErr w:type="spellStart"/>
             <w:r>
               <w:rPr>
                 <w:rFonts w:ascii="Times New Roman" w:hAnsi="Times New Roman" w:cs="Times New Roman"/>
               </w:rPr>
-              <w:t>LHV_H2</w:t>
+              <w:t>Delta_h</w:t>
             </w:r>
+            <w:proofErr w:type="spellEnd"/>
           </w:p>
         </w:tc>
         <w:tc>
@@ -332,13 +334,15 @@
               <w:jc w:val="center"/>
               <w:rPr>
                 <w:rFonts w:ascii="Times New Roman" w:hAnsi="Times New Roman" w:cs="Times New Roman"/>
+                <w:lang w:val="de-DE"/>
               </w:rPr>
             </w:pPr>
             <w:r>
               <w:rPr>
                 <w:rFonts w:ascii="Times New Roman" w:hAnsi="Times New Roman" w:cs="Times New Roman"/>
-              </w:rPr>
-              <w:t xml:space="preserve">33.3 </w:t>
+                <w:lang w:val="de-DE"/>
+              </w:rPr>
+              <w:t>285830</w:t>
             </w:r>
           </w:p>
           <w:p>
@@ -353,7 +357,19 @@
               <w:rPr>
                 <w:rFonts w:ascii="Times New Roman" w:hAnsi="Times New Roman" w:cs="Times New Roman"/>
               </w:rPr>
-              <w:t>kWh/kg</w:t>
+              <w:t>J</w:t>
+            </w:r>
+            <w:r>
+              <w:rPr>
+                <w:rFonts w:ascii="Times New Roman" w:hAnsi="Times New Roman" w:cs="Times New Roman"/>
+              </w:rPr>
+              <w:t>/</w:t>
+            </w:r>
+            <w:r>
+              <w:rPr>
+                <w:rFonts w:ascii="Times New Roman" w:hAnsi="Times New Roman" w:cs="Times New Roman"/>
+              </w:rPr>
+              <w:t>mol</w:t>
             </w:r>
           </w:p>
         </w:tc>
@@ -373,7 +389,36 @@
               <w:rPr>
                 <w:rFonts w:ascii="Times New Roman" w:hAnsi="Times New Roman" w:cs="Times New Roman"/>
               </w:rPr>
-              <w:t>The Lower Heating Value of Hydrogen; a physical constant used to convert electrical energy into mass of H2.</w:t>
+              <w:t>Formation enthalpy (energy required to form 1 mol of H_2</w:t>
+            </w:r>
+            <w:r>
+              <w:rPr>
+                <w:rFonts w:ascii="Times New Roman" w:hAnsi="Times New Roman" w:cs="Times New Roman"/>
+              </w:rPr>
+              <w:t xml:space="preserve">). </w:t>
+            </w:r>
+          </w:p>
+          <w:p>
+            <w:pPr>
+              <w:bidi w:val="0"/>
+              <w:rPr>
+                <w:rFonts w:ascii="Times New Roman" w:hAnsi="Times New Roman" w:cs="Times New Roman"/>
+              </w:rPr>
+            </w:pPr>
+            <w:hyperlink r:id="rId5" w:history="1">
+              <w:r>
+                <w:rPr>
+                  <w:rStyle w:val="Hyperlink"/>
+                  <w:rFonts w:ascii="Times New Roman" w:hAnsi="Times New Roman" w:cs="Times New Roman"/>
+                </w:rPr>
+                <w:t>https://www.arch-goebel.ch/app/download/5817870042/Hydrogen+Production+%28Electrolysis%29-+Fundamentals+of+Water+Electrolysis%3B+Millet%3B+2015.pdf</w:t>
+              </w:r>
+            </w:hyperlink>
+            <w:r>
+              <w:rPr>
+                <w:rFonts w:ascii="Times New Roman" w:hAnsi="Times New Roman" w:cs="Times New Roman"/>
+              </w:rPr>
+              <w:t xml:space="preserve"> </w:t>
             </w:r>
           </w:p>
         </w:tc>
@@ -524,7 +569,6 @@
               <w:t>kJ/(</w:t>
             </w:r>
             <w:proofErr w:type="spellStart"/>
-            <w:proofErr w:type="gramStart"/>
             <w:r>
               <w:rPr>
                 <w:rFonts w:ascii="Times New Roman" w:hAnsi="Times New Roman" w:cs="Times New Roman"/>
@@ -532,7 +576,6 @@
               <w:t>kg.K</w:t>
             </w:r>
             <w:proofErr w:type="spellEnd"/>
-            <w:proofErr w:type="gramEnd"/>
             <w:r>
               <w:rPr>
                 <w:rFonts w:ascii="Times New Roman" w:hAnsi="Times New Roman" w:cs="Times New Roman"/>
@@ -573,7 +616,7 @@
     </w:p>
     <w:p>
       <w:pPr>
-        <w:pStyle w:val="ListParagraph"/>
+        <w:pStyle w:val="Listenabsatz"/>
         <w:numPr>
           <w:ilvl w:val="0"/>
           <w:numId w:val="1"/>
@@ -600,7 +643,7 @@
     </w:p>
     <w:p>
       <w:pPr>
-        <w:pStyle w:val="ListParagraph"/>
+        <w:pStyle w:val="Listenabsatz"/>
         <w:bidi w:val="0"/>
         <w:rPr>
           <w:rFonts w:ascii="Times New Roman" w:hAnsi="Times New Roman" w:cs="Times New Roman"/>
@@ -611,7 +654,7 @@
     </w:p>
     <w:p>
       <w:pPr>
-        <w:pStyle w:val="ListParagraph"/>
+        <w:pStyle w:val="Listenabsatz"/>
         <w:numPr>
           <w:ilvl w:val="0"/>
           <w:numId w:val="3"/>
@@ -638,7 +681,7 @@
     </w:p>
     <w:p>
       <w:pPr>
-        <w:pStyle w:val="ListParagraph"/>
+        <w:pStyle w:val="Listenabsatz"/>
         <w:bidi w:val="0"/>
         <w:rPr>
           <w:rFonts w:ascii="Times New Roman" w:hAnsi="Times New Roman" w:cs="Times New Roman"/>
@@ -648,13 +691,45 @@
       </w:pPr>
       <m:oMathPara>
         <m:oMath>
+          <m:sSub>
+            <m:sSubPr>
+              <m:ctrlPr>
+                <w:rPr>
+                  <w:rFonts w:ascii="Cambria Math" w:hAnsi="Cambria Math" w:cs="Times New Roman"/>
+                  <w:i/>
+                  <w:sz w:val="24"/>
+                  <w:szCs w:val="24"/>
+                </w:rPr>
+              </m:ctrlPr>
+            </m:sSubPr>
+            <m:e>
+              <m:r>
+                <w:rPr>
+                  <w:rFonts w:ascii="Cambria Math" w:hAnsi="Cambria Math" w:cs="Times New Roman"/>
+                  <w:sz w:val="24"/>
+                  <w:szCs w:val="24"/>
+                </w:rPr>
+                <m:t>H</m:t>
+              </m:r>
+            </m:e>
+            <m:sub>
+              <m:r>
+                <w:rPr>
+                  <w:rFonts w:ascii="Cambria Math" w:hAnsi="Cambria Math" w:cs="Times New Roman"/>
+                  <w:sz w:val="24"/>
+                  <w:szCs w:val="24"/>
+                </w:rPr>
+                <m:t>2, prod</m:t>
+              </m:r>
+            </m:sub>
+          </m:sSub>
           <m:r>
             <w:rPr>
               <w:rFonts w:ascii="Cambria Math" w:hAnsi="Cambria Math" w:cs="Times New Roman"/>
               <w:sz w:val="24"/>
               <w:szCs w:val="24"/>
             </w:rPr>
-            <m:t>Rate=</m:t>
+            <m:t>=</m:t>
           </m:r>
           <m:f>
             <m:fPr>
@@ -760,7 +835,7 @@
                       <w:sz w:val="24"/>
                       <w:szCs w:val="24"/>
                     </w:rPr>
-                    <m:t>LHV</m:t>
+                    <m:t>∆H</m:t>
                   </m:r>
                 </m:e>
                 <m:sub>
@@ -805,7 +880,7 @@
     </w:p>
     <w:p>
       <w:pPr>
-        <w:pStyle w:val="ListParagraph"/>
+        <w:pStyle w:val="Listenabsatz"/>
         <w:bidi w:val="0"/>
         <w:rPr>
           <w:rFonts w:ascii="Times New Roman" w:hAnsi="Times New Roman" w:cs="Times New Roman"/>
@@ -816,7 +891,7 @@
     </w:p>
     <w:p>
       <w:pPr>
-        <w:pStyle w:val="ListParagraph"/>
+        <w:pStyle w:val="Listenabsatz"/>
         <w:numPr>
           <w:ilvl w:val="0"/>
           <w:numId w:val="4"/>
@@ -843,12 +918,44 @@
           <w:sz w:val="24"/>
           <w:szCs w:val="24"/>
         </w:rPr>
-        <w:t>Converts the active electrical power (kW) into the mass flow of Hydrogen (kg/h).</w:t>
+        <w:t>Converts the active electrical power (kW) into the mass flow of Hydrogen (</w:t>
+      </w:r>
+      <w:r>
+        <w:rPr>
+          <w:rFonts w:ascii="Times New Roman" w:hAnsi="Times New Roman" w:cs="Times New Roman"/>
+          <w:sz w:val="24"/>
+          <w:szCs w:val="24"/>
+        </w:rPr>
+        <w:t>mol</w:t>
+      </w:r>
+      <w:r>
+        <w:rPr>
+          <w:rFonts w:ascii="Times New Roman" w:hAnsi="Times New Roman" w:cs="Times New Roman"/>
+          <w:sz w:val="24"/>
+          <w:szCs w:val="24"/>
+        </w:rPr>
+        <w:t>/</w:t>
+      </w:r>
+      <w:r>
+        <w:rPr>
+          <w:rFonts w:ascii="Times New Roman" w:hAnsi="Times New Roman" w:cs="Times New Roman"/>
+          <w:sz w:val="24"/>
+          <w:szCs w:val="24"/>
+        </w:rPr>
+        <w:t>s</w:t>
+      </w:r>
+      <w:r>
+        <w:rPr>
+          <w:rFonts w:ascii="Times New Roman" w:hAnsi="Times New Roman" w:cs="Times New Roman"/>
+          <w:sz w:val="24"/>
+          <w:szCs w:val="24"/>
+        </w:rPr>
+        <w:t>).</w:t>
       </w:r>
     </w:p>
     <w:p>
       <w:pPr>
-        <w:pStyle w:val="ListParagraph"/>
+        <w:pStyle w:val="Listenabsatz"/>
         <w:bidi w:val="0"/>
         <w:rPr>
           <w:rFonts w:ascii="Times New Roman" w:hAnsi="Times New Roman" w:cs="Times New Roman"/>
@@ -859,7 +966,7 @@
     </w:p>
     <w:p>
       <w:pPr>
-        <w:pStyle w:val="ListParagraph"/>
+        <w:pStyle w:val="Listenabsatz"/>
         <w:numPr>
           <w:ilvl w:val="0"/>
           <w:numId w:val="3"/>
@@ -886,7 +993,7 @@
     </w:p>
     <w:p>
       <w:pPr>
-        <w:pStyle w:val="ListParagraph"/>
+        <w:pStyle w:val="Listenabsatz"/>
         <w:bidi w:val="0"/>
         <w:ind w:left="1440"/>
         <w:rPr>
@@ -1023,14 +1130,22 @@
               <w:sz w:val="24"/>
               <w:szCs w:val="24"/>
             </w:rPr>
-            <m:t>×8</m:t>
+            <m:t>×</m:t>
+          </m:r>
+          <m:r>
+            <w:rPr>
+              <w:rFonts w:ascii="Cambria Math" w:hAnsi="Cambria Math" w:cs="Times New Roman"/>
+              <w:sz w:val="24"/>
+              <w:szCs w:val="24"/>
+            </w:rPr>
+            <m:t>2</m:t>
           </m:r>
         </m:oMath>
       </m:oMathPara>
     </w:p>
     <w:p>
       <w:pPr>
-        <w:pStyle w:val="ListParagraph"/>
+        <w:pStyle w:val="Listenabsatz"/>
         <w:bidi w:val="0"/>
         <w:ind w:left="1440"/>
         <w:rPr>
@@ -1042,7 +1157,7 @@
     </w:p>
     <w:p>
       <w:pPr>
-        <w:pStyle w:val="ListParagraph"/>
+        <w:pStyle w:val="Listenabsatz"/>
         <w:numPr>
           <w:ilvl w:val="0"/>
           <w:numId w:val="4"/>
@@ -1069,7 +1184,107 @@
           <w:sz w:val="24"/>
           <w:szCs w:val="24"/>
         </w:rPr>
-        <w:t>Based on the molecular weight of water (</w:t>
+        <w:t xml:space="preserve">Based on the </w:t>
+      </w:r>
+      <w:r>
+        <w:rPr>
+          <w:rFonts w:ascii="Times New Roman" w:hAnsi="Times New Roman" w:cs="Times New Roman"/>
+          <w:sz w:val="24"/>
+          <w:szCs w:val="24"/>
+        </w:rPr>
+        <w:t xml:space="preserve">molar ratio of </w:t>
+      </w:r>
+      <m:oMath>
+        <m:sSub>
+          <m:sSubPr>
+            <m:ctrlPr>
+              <w:rPr>
+                <w:rFonts w:ascii="Cambria Math" w:hAnsi="Cambria Math" w:cs="Times New Roman"/>
+                <w:i/>
+                <w:sz w:val="24"/>
+                <w:szCs w:val="24"/>
+              </w:rPr>
+            </m:ctrlPr>
+          </m:sSubPr>
+          <m:e>
+            <m:r>
+              <w:rPr>
+                <w:rFonts w:ascii="Cambria Math" w:hAnsi="Cambria Math" w:cs="Times New Roman"/>
+                <w:sz w:val="24"/>
+                <w:szCs w:val="24"/>
+              </w:rPr>
+              <m:t>H</m:t>
+            </m:r>
+          </m:e>
+          <m:sub>
+            <m:r>
+              <w:rPr>
+                <w:rFonts w:ascii="Cambria Math" w:hAnsi="Cambria Math" w:cs="Times New Roman"/>
+                <w:sz w:val="24"/>
+                <w:szCs w:val="24"/>
+              </w:rPr>
+              <m:t>2</m:t>
+            </m:r>
+          </m:sub>
+        </m:sSub>
+      </m:oMath>
+      <w:r>
+        <w:rPr>
+          <w:rFonts w:ascii="Times New Roman" w:eastAsiaTheme="minorEastAsia" w:hAnsi="Times New Roman" w:cs="Times New Roman"/>
+          <w:sz w:val="24"/>
+          <w:szCs w:val="24"/>
+        </w:rPr>
+        <w:t xml:space="preserve"> to </w:t>
+      </w:r>
+      <m:oMath>
+        <m:sSub>
+          <m:sSubPr>
+            <m:ctrlPr>
+              <w:rPr>
+                <w:rFonts w:ascii="Cambria Math" w:hAnsi="Cambria Math" w:cs="Times New Roman"/>
+                <w:i/>
+                <w:sz w:val="24"/>
+                <w:szCs w:val="24"/>
+              </w:rPr>
+            </m:ctrlPr>
+          </m:sSubPr>
+          <m:e>
+            <m:r>
+              <w:rPr>
+                <w:rFonts w:ascii="Cambria Math" w:hAnsi="Cambria Math" w:cs="Times New Roman"/>
+                <w:sz w:val="24"/>
+                <w:szCs w:val="24"/>
+              </w:rPr>
+              <m:t>O</m:t>
+            </m:r>
+          </m:e>
+          <m:sub>
+            <m:r>
+              <w:rPr>
+                <w:rFonts w:ascii="Cambria Math" w:hAnsi="Cambria Math" w:cs="Times New Roman"/>
+                <w:sz w:val="24"/>
+                <w:szCs w:val="24"/>
+              </w:rPr>
+              <m:t>2</m:t>
+            </m:r>
+          </m:sub>
+        </m:sSub>
+      </m:oMath>
+      <w:r>
+        <w:rPr>
+          <w:rFonts w:ascii="Times New Roman" w:hAnsi="Times New Roman" w:cs="Times New Roman"/>
+          <w:sz w:val="24"/>
+          <w:szCs w:val="24"/>
+        </w:rPr>
+        <w:t xml:space="preserve"> </w:t>
+      </w:r>
+      <w:r>
+        <w:rPr>
+          <w:rFonts w:ascii="Times New Roman" w:hAnsi="Times New Roman" w:cs="Times New Roman"/>
+          <w:sz w:val="24"/>
+          <w:szCs w:val="24"/>
+        </w:rPr>
+        <w:t xml:space="preserve">in </w:t>
       </w:r>
       <w:r>
         <w:rPr>
@@ -1096,35 +1311,10 @@
         </w:rPr>
         <w:t>O</w:t>
       </w:r>
-      <w:r>
-        <w:rPr>
-          <w:rFonts w:ascii="Times New Roman" w:hAnsi="Times New Roman" w:cs="Times New Roman"/>
-          <w:sz w:val="24"/>
-          <w:szCs w:val="24"/>
-        </w:rPr>
-        <w:t>), for every 1kg of H</w:t>
-      </w:r>
-      <w:r>
-        <w:rPr>
-          <w:rFonts w:ascii="Times New Roman" w:hAnsi="Times New Roman" w:cs="Times New Roman"/>
-          <w:sz w:val="24"/>
-          <w:szCs w:val="24"/>
-          <w:vertAlign w:val="subscript"/>
-        </w:rPr>
-        <w:t>2</w:t>
-      </w:r>
-      <w:r>
-        <w:rPr>
-          <w:rFonts w:ascii="Times New Roman" w:hAnsi="Times New Roman" w:cs="Times New Roman"/>
-          <w:sz w:val="24"/>
-          <w:szCs w:val="24"/>
-        </w:rPr>
-        <w:t xml:space="preserve"> produced, 8kg of Oxygen is generated.</w:t>
-      </w:r>
     </w:p>
     <w:p>
       <w:pPr>
-        <w:pStyle w:val="ListParagraph"/>
+        <w:pStyle w:val="Listenabsatz"/>
         <w:bidi w:val="0"/>
         <w:ind w:left="1843"/>
         <w:rPr>
@@ -1136,7 +1326,7 @@
     </w:p>
     <w:p>
       <w:pPr>
-        <w:pStyle w:val="ListParagraph"/>
+        <w:pStyle w:val="Listenabsatz"/>
         <w:numPr>
           <w:ilvl w:val="0"/>
           <w:numId w:val="3"/>
@@ -1158,7 +1348,7 @@
           <w:sz w:val="24"/>
           <w:szCs w:val="24"/>
         </w:rPr>
-        <w:t>Heat Transfer</w:t>
+        <w:t>Greenhouse Temperature</w:t>
       </w:r>
       <w:r>
         <w:rPr>
@@ -1168,9 +1358,122 @@
           <w:sz w:val="24"/>
           <w:szCs w:val="24"/>
         </w:rPr>
-        <w:t xml:space="preserve"> (The </w:t>
+        <w:t>:</w:t>
       </w:r>
+    </w:p>
+    <w:p>
+      <w:pPr>
+        <w:pStyle w:val="Listenabsatz"/>
+        <w:bidi w:val="0"/>
+        <w:ind w:left="1440"/>
+        <w:rPr>
+          <w:rFonts w:ascii="Times New Roman" w:hAnsi="Times New Roman" w:cs="Times New Roman"/>
+          <w:b/>
+          <w:bCs/>
+          <w:sz w:val="24"/>
+          <w:szCs w:val="24"/>
+        </w:rPr>
+      </w:pPr>
+    </w:p>
+    <w:p>
+      <w:pPr>
+        <w:pStyle w:val="Listenabsatz"/>
+        <w:bidi w:val="0"/>
+        <w:ind w:left="1440"/>
+        <w:jc w:val="center"/>
+        <w:rPr>
+          <w:rFonts w:ascii="Times New Roman" w:eastAsiaTheme="minorEastAsia" w:hAnsi="Times New Roman" w:cs="Times New Roman"/>
+          <w:bCs/>
+          <w:sz w:val="24"/>
+          <w:szCs w:val="24"/>
+          <w:lang w:val="en-GB"/>
+        </w:rPr>
+      </w:pPr>
       <m:oMath>
+        <m:r>
+          <w:rPr>
+            <w:rFonts w:ascii="Cambria Math" w:hAnsi="Cambria Math" w:cs="Times New Roman"/>
+            <w:sz w:val="24"/>
+            <w:szCs w:val="24"/>
+          </w:rPr>
+          <m:t>Q</m:t>
+        </m:r>
+        <m:r>
+          <w:rPr>
+            <w:rFonts w:ascii="Cambria Math" w:hAnsi="Cambria Math" w:cs="Times New Roman"/>
+            <w:sz w:val="24"/>
+            <w:szCs w:val="24"/>
+            <w:lang w:val="en-GB"/>
+          </w:rPr>
+          <m:t>=</m:t>
+        </m:r>
+        <m:r>
+          <w:rPr>
+            <w:rFonts w:ascii="Cambria Math" w:hAnsi="Cambria Math" w:cs="Times New Roman"/>
+            <w:sz w:val="24"/>
+            <w:szCs w:val="24"/>
+          </w:rPr>
+          <m:t>m</m:t>
+        </m:r>
+        <m:r>
+          <w:rPr>
+            <w:rFonts w:ascii="Cambria Math" w:hAnsi="Cambria Math" w:cs="Times New Roman"/>
+            <w:sz w:val="24"/>
+            <w:szCs w:val="24"/>
+            <w:lang w:val="en-GB"/>
+          </w:rPr>
+          <m:t>.</m:t>
+        </m:r>
+        <m:sSub>
+          <m:sSubPr>
+            <m:ctrlPr>
+              <w:rPr>
+                <w:rFonts w:ascii="Cambria Math" w:hAnsi="Cambria Math" w:cs="Times New Roman"/>
+                <w:bCs/>
+                <w:i/>
+                <w:sz w:val="24"/>
+                <w:szCs w:val="24"/>
+              </w:rPr>
+            </m:ctrlPr>
+          </m:sSubPr>
+          <m:e>
+            <m:r>
+              <w:rPr>
+                <w:rFonts w:ascii="Cambria Math" w:hAnsi="Cambria Math" w:cs="Times New Roman"/>
+                <w:sz w:val="24"/>
+                <w:szCs w:val="24"/>
+              </w:rPr>
+              <m:t>c</m:t>
+            </m:r>
+          </m:e>
+          <m:sub>
+            <m:r>
+              <w:rPr>
+                <w:rFonts w:ascii="Cambria Math" w:hAnsi="Cambria Math" w:cs="Times New Roman"/>
+                <w:sz w:val="24"/>
+                <w:szCs w:val="24"/>
+              </w:rPr>
+              <m:t>p</m:t>
+            </m:r>
+          </m:sub>
+        </m:sSub>
+        <m:r>
+          <w:rPr>
+            <w:rFonts w:ascii="Cambria Math" w:hAnsi="Cambria Math" w:cs="Times New Roman"/>
+            <w:sz w:val="24"/>
+            <w:szCs w:val="24"/>
+            <w:lang w:val="en-GB"/>
+          </w:rPr>
+          <m:t>.∆</m:t>
+        </m:r>
+        <m:r>
+          <w:rPr>
+            <w:rFonts w:ascii="Cambria Math" w:hAnsi="Cambria Math" w:cs="Times New Roman"/>
+            <w:sz w:val="24"/>
+            <w:szCs w:val="24"/>
+          </w:rPr>
+          <m:t>T</m:t>
+        </m:r>
         <m:r>
           <m:rPr>
             <m:sty m:val="bi"/>
@@ -1179,224 +1482,278 @@
             <w:rFonts w:ascii="Cambria Math" w:hAnsi="Cambria Math" w:cs="Times New Roman"/>
             <w:sz w:val="24"/>
             <w:szCs w:val="24"/>
+            <w:lang w:val="en-GB"/>
           </w:rPr>
-          <m:t>Q=m.</m:t>
-        </m:r>
-        <m:sSub>
-          <m:sSubPr>
-            <m:ctrlPr>
-              <w:rPr>
-                <w:rFonts w:ascii="Cambria Math" w:hAnsi="Cambria Math" w:cs="Times New Roman"/>
-                <w:b/>
-                <w:bCs/>
-                <w:i/>
-                <w:sz w:val="24"/>
-                <w:szCs w:val="24"/>
-              </w:rPr>
-            </m:ctrlPr>
-          </m:sSubPr>
-          <m:e>
-            <m:r>
-              <m:rPr>
-                <m:sty m:val="bi"/>
-              </m:rPr>
-              <w:rPr>
-                <w:rFonts w:ascii="Cambria Math" w:hAnsi="Cambria Math" w:cs="Times New Roman"/>
-                <w:sz w:val="24"/>
-                <w:szCs w:val="24"/>
-              </w:rPr>
-              <m:t>c</m:t>
-            </m:r>
-          </m:e>
-          <m:sub>
-            <m:r>
-              <m:rPr>
-                <m:sty m:val="bi"/>
-              </m:rPr>
-              <w:rPr>
-                <w:rFonts w:ascii="Cambria Math" w:hAnsi="Cambria Math" w:cs="Times New Roman"/>
-                <w:sz w:val="24"/>
-                <w:szCs w:val="24"/>
-              </w:rPr>
-              <m:t>p</m:t>
-            </m:r>
-          </m:sub>
-        </m:sSub>
-        <m:r>
-          <m:rPr>
-            <m:sty m:val="bi"/>
-          </m:rPr>
-          <w:rPr>
-            <w:rFonts w:ascii="Cambria Math" w:hAnsi="Cambria Math" w:cs="Times New Roman"/>
-            <w:sz w:val="24"/>
-            <w:szCs w:val="24"/>
-          </w:rPr>
-          <m:t>.∆T</m:t>
+          <m:t xml:space="preserve"> </m:t>
         </m:r>
       </m:oMath>
       <w:r>
         <w:rPr>
           <w:rFonts w:ascii="Times New Roman" w:eastAsiaTheme="minorEastAsia" w:hAnsi="Times New Roman" w:cs="Times New Roman"/>
-          <w:b/>
           <w:bCs/>
           <w:sz w:val="24"/>
           <w:szCs w:val="24"/>
-        </w:rPr>
-        <w:t xml:space="preserve"> formula)</w:t>
+          <w:lang w:val="en-GB"/>
+        </w:rPr>
+        <w:t xml:space="preserve">provides the basis </w:t>
+      </w:r>
+      <w:r>
+        <w:rPr>
+          <w:rFonts w:ascii="Times New Roman" w:eastAsiaTheme="minorEastAsia" w:hAnsi="Times New Roman" w:cs="Times New Roman"/>
+          <w:bCs/>
+          <w:sz w:val="24"/>
+          <w:szCs w:val="24"/>
+          <w:lang w:val="en-GB"/>
+        </w:rPr>
+        <w:t>temperature change in greenhouse</w:t>
       </w:r>
     </w:p>
     <w:p>
       <w:pPr>
-        <w:pStyle w:val="ListParagraph"/>
+        <w:pStyle w:val="Listenabsatz"/>
         <w:bidi w:val="0"/>
         <w:ind w:left="1440"/>
-        <w:rPr>
-          <w:rFonts w:ascii="Times New Roman" w:hAnsi="Times New Roman" w:cs="Times New Roman"/>
-          <w:sz w:val="24"/>
-          <w:szCs w:val="24"/>
+        <w:jc w:val="center"/>
+        <w:rPr>
+          <w:rFonts w:ascii="Times New Roman" w:eastAsiaTheme="minorEastAsia" w:hAnsi="Times New Roman" w:cs="Times New Roman"/>
+          <w:bCs/>
+          <w:sz w:val="24"/>
+          <w:szCs w:val="24"/>
+          <w:lang w:val="en-GB"/>
+        </w:rPr>
+      </w:pPr>
+    </w:p>
+    <w:p>
+      <w:pPr>
+        <w:pStyle w:val="Listenabsatz"/>
+        <w:ind w:left="1440"/>
+        <w:rPr>
+          <w:rFonts w:ascii="Times New Roman" w:eastAsiaTheme="minorEastAsia" w:hAnsi="Times New Roman" w:cs="Times New Roman"/>
+          <w:b/>
+          <w:sz w:val="24"/>
+          <w:szCs w:val="24"/>
+          <w:lang w:val="en-GB"/>
         </w:rPr>
       </w:pPr>
       <m:oMathPara>
         <m:oMath>
-          <m:r>
-            <w:rPr>
-              <w:rFonts w:ascii="Cambria Math" w:hAnsi="Cambria Math" w:cs="Times New Roman"/>
-              <w:sz w:val="24"/>
-              <w:szCs w:val="24"/>
-            </w:rPr>
-            <m:t>Hea</m:t>
-          </m:r>
-          <m:sSub>
-            <m:sSubPr>
-              <m:ctrlPr>
-                <w:rPr>
-                  <w:rFonts w:ascii="Cambria Math" w:hAnsi="Cambria Math" w:cs="Times New Roman"/>
-                  <w:i/>
-                  <w:sz w:val="24"/>
-                  <w:szCs w:val="24"/>
-                </w:rPr>
-              </m:ctrlPr>
-            </m:sSubPr>
-            <m:e>
-              <m:r>
-                <w:rPr>
-                  <w:rFonts w:ascii="Cambria Math" w:hAnsi="Cambria Math" w:cs="Times New Roman"/>
-                  <w:sz w:val="24"/>
-                  <w:szCs w:val="24"/>
-                </w:rPr>
-                <m:t>t</m:t>
-              </m:r>
-            </m:e>
-            <m:sub>
-              <m:r>
-                <w:rPr>
-                  <w:rFonts w:ascii="Cambria Math" w:hAnsi="Cambria Math" w:cs="Times New Roman"/>
-                  <w:sz w:val="24"/>
-                  <w:szCs w:val="24"/>
-                </w:rPr>
-                <m:t>Transfer</m:t>
-              </m:r>
-            </m:sub>
-          </m:sSub>
-          <m:r>
-            <w:rPr>
-              <w:rFonts w:ascii="Cambria Math" w:hAnsi="Cambria Math" w:cs="Times New Roman"/>
-              <w:sz w:val="24"/>
-              <w:szCs w:val="24"/>
-            </w:rPr>
-            <m:t>=</m:t>
-          </m:r>
           <m:f>
             <m:fPr>
               <m:ctrlPr>
                 <w:rPr>
-                  <w:rFonts w:ascii="Cambria Math" w:hAnsi="Cambria Math" w:cs="Times New Roman"/>
+                  <w:rFonts w:ascii="Cambria Math" w:eastAsiaTheme="minorEastAsia" w:hAnsi="Cambria Math" w:cs="Times New Roman"/>
+                  <w:b/>
                   <w:i/>
                   <w:sz w:val="24"/>
                   <w:szCs w:val="24"/>
+                  <w:lang w:val="en-GB"/>
                 </w:rPr>
               </m:ctrlPr>
             </m:fPr>
             <m:num>
               <m:r>
+                <m:rPr>
+                  <m:sty m:val="bi"/>
+                </m:rPr>
                 <w:rPr>
-                  <w:rFonts w:ascii="Cambria Math" w:hAnsi="Cambria Math" w:cs="Times New Roman"/>
+                  <w:rFonts w:ascii="Cambria Math" w:eastAsiaTheme="minorEastAsia" w:hAnsi="Cambria Math" w:cs="Times New Roman"/>
                   <w:sz w:val="24"/>
                   <w:szCs w:val="24"/>
+                  <w:lang w:val="en-GB"/>
                 </w:rPr>
-                <m:t>Heat_Production_Rate</m:t>
+                <m:t>Hea</m:t>
               </m:r>
+              <m:sSub>
+                <m:sSubPr>
+                  <m:ctrlPr>
+                    <w:rPr>
+                      <w:rFonts w:ascii="Cambria Math" w:eastAsiaTheme="minorEastAsia" w:hAnsi="Cambria Math" w:cs="Times New Roman"/>
+                      <w:b/>
+                      <w:i/>
+                      <w:sz w:val="24"/>
+                      <w:szCs w:val="24"/>
+                      <w:lang w:val="en-GB"/>
+                    </w:rPr>
+                  </m:ctrlPr>
+                </m:sSubPr>
+                <m:e>
+                  <m:r>
+                    <m:rPr>
+                      <m:sty m:val="bi"/>
+                    </m:rPr>
+                    <w:rPr>
+                      <w:rFonts w:ascii="Cambria Math" w:eastAsiaTheme="minorEastAsia" w:hAnsi="Cambria Math" w:cs="Times New Roman"/>
+                      <w:sz w:val="24"/>
+                      <w:szCs w:val="24"/>
+                      <w:lang w:val="en-GB"/>
+                    </w:rPr>
+                    <m:t>t</m:t>
+                  </m:r>
+                </m:e>
+                <m:sub>
+                  <m:r>
+                    <m:rPr>
+                      <m:sty m:val="bi"/>
+                    </m:rPr>
+                    <w:rPr>
+                      <w:rFonts w:ascii="Cambria Math" w:eastAsiaTheme="minorEastAsia" w:hAnsi="Cambria Math" w:cs="Times New Roman"/>
+                      <w:sz w:val="24"/>
+                      <w:szCs w:val="24"/>
+                      <w:lang w:val="en-GB"/>
+                    </w:rPr>
+                    <m:t>Transfer</m:t>
+                  </m:r>
+                </m:sub>
+              </m:sSub>
+              <m:r>
+                <m:rPr>
+                  <m:sty m:val="bi"/>
+                </m:rPr>
+                <w:rPr>
+                  <w:rFonts w:ascii="Cambria Math" w:eastAsiaTheme="minorEastAsia" w:hAnsi="Cambria Math" w:cs="Times New Roman"/>
+                  <w:sz w:val="24"/>
+                  <w:szCs w:val="24"/>
+                  <w:lang w:val="en-GB"/>
+                </w:rPr>
+                <m:t>-</m:t>
+              </m:r>
+              <m:sSub>
+                <m:sSubPr>
+                  <m:ctrlPr>
+                    <w:rPr>
+                      <w:rFonts w:ascii="Cambria Math" w:eastAsiaTheme="minorEastAsia" w:hAnsi="Cambria Math" w:cs="Times New Roman"/>
+                      <w:b/>
+                      <w:i/>
+                      <w:sz w:val="24"/>
+                      <w:szCs w:val="24"/>
+                      <w:lang w:val="en-GB"/>
+                    </w:rPr>
+                  </m:ctrlPr>
+                </m:sSubPr>
+                <m:e>
+                  <m:r>
+                    <m:rPr>
+                      <m:sty m:val="bi"/>
+                    </m:rPr>
+                    <w:rPr>
+                      <w:rFonts w:ascii="Cambria Math" w:eastAsiaTheme="minorEastAsia" w:hAnsi="Cambria Math" w:cs="Times New Roman"/>
+                      <w:sz w:val="24"/>
+                      <w:szCs w:val="24"/>
+                      <w:lang w:val="en-GB"/>
+                    </w:rPr>
+                    <m:t>Q</m:t>
+                  </m:r>
+                </m:e>
+                <m:sub>
+                  <m:r>
+                    <m:rPr>
+                      <m:sty m:val="bi"/>
+                    </m:rPr>
+                    <w:rPr>
+                      <w:rFonts w:ascii="Cambria Math" w:eastAsiaTheme="minorEastAsia" w:hAnsi="Cambria Math" w:cs="Times New Roman"/>
+                      <w:sz w:val="24"/>
+                      <w:szCs w:val="24"/>
+                      <w:lang w:val="en-GB"/>
+                    </w:rPr>
+                    <m:t>diss</m:t>
+                  </m:r>
+                </m:sub>
+              </m:sSub>
             </m:num>
             <m:den>
               <m:sSub>
                 <m:sSubPr>
                   <m:ctrlPr>
                     <w:rPr>
-                      <w:rFonts w:ascii="Cambria Math" w:hAnsi="Cambria Math" w:cs="Times New Roman"/>
+                      <w:rFonts w:ascii="Cambria Math" w:eastAsiaTheme="minorEastAsia" w:hAnsi="Cambria Math" w:cs="Times New Roman"/>
+                      <w:b/>
                       <w:i/>
                       <w:sz w:val="24"/>
                       <w:szCs w:val="24"/>
+                      <w:lang w:val="en-GB"/>
                     </w:rPr>
                   </m:ctrlPr>
                 </m:sSubPr>
                 <m:e>
                   <m:r>
+                    <m:rPr>
+                      <m:sty m:val="bi"/>
+                    </m:rPr>
                     <w:rPr>
-                      <w:rFonts w:ascii="Cambria Math" w:hAnsi="Cambria Math" w:cs="Times New Roman"/>
+                      <w:rFonts w:ascii="Cambria Math" w:eastAsiaTheme="minorEastAsia" w:hAnsi="Cambria Math" w:cs="Times New Roman"/>
                       <w:sz w:val="24"/>
                       <w:szCs w:val="24"/>
+                      <w:lang w:val="en-GB"/>
                     </w:rPr>
-                    <m:t>M</m:t>
+                    <m:t>m</m:t>
                   </m:r>
                 </m:e>
                 <m:sub>
                   <m:r>
+                    <m:rPr>
+                      <m:sty m:val="bi"/>
+                    </m:rPr>
                     <w:rPr>
-                      <w:rFonts w:ascii="Cambria Math" w:hAnsi="Cambria Math" w:cs="Times New Roman"/>
+                      <w:rFonts w:ascii="Cambria Math" w:eastAsiaTheme="minorEastAsia" w:hAnsi="Cambria Math" w:cs="Times New Roman"/>
                       <w:sz w:val="24"/>
                       <w:szCs w:val="24"/>
+                      <w:lang w:val="en-GB"/>
                     </w:rPr>
-                    <m:t>Storage</m:t>
+                    <m:t>greenhouse</m:t>
                   </m:r>
                 </m:sub>
               </m:sSub>
               <m:r>
+                <m:rPr>
+                  <m:sty m:val="bi"/>
+                </m:rPr>
                 <w:rPr>
-                  <w:rFonts w:ascii="Cambria Math" w:hAnsi="Cambria Math" w:cs="Times New Roman"/>
+                  <w:rFonts w:ascii="Cambria Math" w:eastAsiaTheme="minorEastAsia" w:hAnsi="Cambria Math" w:cs="Times New Roman"/>
                   <w:sz w:val="24"/>
                   <w:szCs w:val="24"/>
+                  <w:lang w:val="en-GB"/>
                 </w:rPr>
-                <m:t>×</m:t>
+                <m:t>*c</m:t>
               </m:r>
               <m:sSub>
                 <m:sSubPr>
                   <m:ctrlPr>
                     <w:rPr>
-                      <w:rFonts w:ascii="Cambria Math" w:hAnsi="Cambria Math" w:cs="Times New Roman"/>
+                      <w:rFonts w:ascii="Cambria Math" w:eastAsiaTheme="minorEastAsia" w:hAnsi="Cambria Math" w:cs="Times New Roman"/>
+                      <w:b/>
                       <w:i/>
                       <w:sz w:val="24"/>
                       <w:szCs w:val="24"/>
+                      <w:lang w:val="en-GB"/>
                     </w:rPr>
                   </m:ctrlPr>
                 </m:sSubPr>
                 <m:e>
                   <m:r>
+                    <m:rPr>
+                      <m:sty m:val="bi"/>
+                    </m:rPr>
                     <w:rPr>
-                      <w:rFonts w:ascii="Cambria Math" w:hAnsi="Cambria Math" w:cs="Times New Roman"/>
+                      <w:rFonts w:ascii="Cambria Math" w:eastAsiaTheme="minorEastAsia" w:hAnsi="Cambria Math" w:cs="Times New Roman"/>
                       <w:sz w:val="24"/>
                       <w:szCs w:val="24"/>
+                      <w:lang w:val="en-GB"/>
                     </w:rPr>
-                    <m:t>CP</m:t>
+                    <m:t>p</m:t>
                   </m:r>
                 </m:e>
                 <m:sub>
                   <m:r>
+                    <m:rPr>
+                      <m:sty m:val="bi"/>
+                    </m:rPr>
                     <w:rPr>
-                      <w:rFonts w:ascii="Cambria Math" w:hAnsi="Cambria Math" w:cs="Times New Roman"/>
+                      <w:rFonts w:ascii="Cambria Math" w:eastAsiaTheme="minorEastAsia" w:hAnsi="Cambria Math" w:cs="Times New Roman"/>
                       <w:sz w:val="24"/>
                       <w:szCs w:val="24"/>
+                      <w:lang w:val="en-GB"/>
                     </w:rPr>
-                    <m:t>water</m:t>
+                    <m:t>air</m:t>
                   </m:r>
                 </m:sub>
               </m:sSub>
@@ -1407,19 +1764,20 @@
     </w:p>
     <w:p>
       <w:pPr>
-        <w:pStyle w:val="ListParagraph"/>
-        <w:bidi w:val="0"/>
+        <w:pStyle w:val="Listenabsatz"/>
         <w:ind w:left="1440"/>
         <w:rPr>
-          <w:rFonts w:ascii="Times New Roman" w:hAnsi="Times New Roman" w:cs="Times New Roman"/>
-          <w:sz w:val="24"/>
-          <w:szCs w:val="24"/>
+          <w:rFonts w:ascii="Times New Roman" w:eastAsiaTheme="minorEastAsia" w:hAnsi="Times New Roman" w:cs="Times New Roman"/>
+          <w:b/>
+          <w:sz w:val="24"/>
+          <w:szCs w:val="24"/>
+          <w:lang w:val="en-GB"/>
         </w:rPr>
       </w:pPr>
     </w:p>
     <w:p>
       <w:pPr>
-        <w:pStyle w:val="ListParagraph"/>
+        <w:pStyle w:val="Listenabsatz"/>
         <w:numPr>
           <w:ilvl w:val="0"/>
           <w:numId w:val="4"/>
@@ -1446,7 +1804,23 @@
           <w:sz w:val="24"/>
           <w:szCs w:val="24"/>
         </w:rPr>
-        <w:t xml:space="preserve">This calculates the Temperature Change </w:t>
+        <w:t xml:space="preserve">It determines the temperature </w:t>
+      </w:r>
+      <w:r>
+        <w:rPr>
+          <w:rFonts w:ascii="Times New Roman" w:hAnsi="Times New Roman" w:cs="Times New Roman"/>
+          <w:sz w:val="24"/>
+          <w:szCs w:val="24"/>
+        </w:rPr>
+        <w:t>change</w:t>
+      </w:r>
+      <w:r>
+        <w:rPr>
+          <w:rFonts w:ascii="Times New Roman" w:hAnsi="Times New Roman" w:cs="Times New Roman"/>
+          <w:sz w:val="24"/>
+          <w:szCs w:val="24"/>
+        </w:rPr>
+        <w:t xml:space="preserve"> in the greenhouse </w:t>
       </w:r>
       <w:r>
         <w:rPr>
@@ -1463,15 +1837,7 @@
             <w:sz w:val="24"/>
             <w:szCs w:val="24"/>
           </w:rPr>
-          <m:t>∆</m:t>
-        </m:r>
-        <m:r>
-          <w:rPr>
-            <w:rFonts w:ascii="Cambria Math" w:hAnsi="Cambria Math" w:cs="Times New Roman"/>
-            <w:sz w:val="24"/>
-            <w:szCs w:val="24"/>
-          </w:rPr>
-          <m:t>T</m:t>
+          <m:t>∆T</m:t>
         </m:r>
       </m:oMath>
       <w:r>
@@ -1480,7 +1846,7 @@
           <w:sz w:val="24"/>
           <w:szCs w:val="24"/>
         </w:rPr>
-        <w:t>) per unit of time. It ensures the greenhouse temperature increases realistically based on the laws of thermodynamics</w:t>
+        <w:t xml:space="preserve">) </w:t>
       </w:r>
       <w:r>
         <w:rPr>
@@ -1488,12 +1854,20 @@
           <w:sz w:val="24"/>
           <w:szCs w:val="24"/>
         </w:rPr>
-        <w:t>.</w:t>
+        <w:t>per simulation interval</w:t>
+      </w:r>
+      <w:r>
+        <w:rPr>
+          <w:rFonts w:ascii="Times New Roman" w:hAnsi="Times New Roman" w:cs="Times New Roman"/>
+          <w:sz w:val="24"/>
+          <w:szCs w:val="24"/>
+        </w:rPr>
+        <w:t xml:space="preserve">. </w:t>
       </w:r>
     </w:p>
     <w:p>
       <w:pPr>
-        <w:pStyle w:val="ListParagraph"/>
+        <w:pStyle w:val="Listenabsatz"/>
         <w:bidi w:val="0"/>
         <w:ind w:left="1843"/>
         <w:rPr>
@@ -1505,7 +1879,7 @@
     </w:p>
     <w:p>
       <w:pPr>
-        <w:pStyle w:val="ListParagraph"/>
+        <w:pStyle w:val="Listenabsatz"/>
         <w:numPr>
           <w:ilvl w:val="0"/>
           <w:numId w:val="1"/>
@@ -1532,7 +1906,7 @@
     </w:p>
     <w:p>
       <w:pPr>
-        <w:pStyle w:val="ListParagraph"/>
+        <w:pStyle w:val="Listenabsatz"/>
         <w:bidi w:val="0"/>
         <w:rPr>
           <w:rFonts w:ascii="Times New Roman" w:hAnsi="Times New Roman" w:cs="Times New Roman"/>
@@ -1545,7 +1919,7 @@
     </w:p>
     <w:p>
       <w:pPr>
-        <w:pStyle w:val="ListParagraph"/>
+        <w:pStyle w:val="Listenabsatz"/>
         <w:numPr>
           <w:ilvl w:val="0"/>
           <w:numId w:val="3"/>
@@ -1572,7 +1946,7 @@
     </w:p>
     <w:p>
       <w:pPr>
-        <w:pStyle w:val="ListParagraph"/>
+        <w:pStyle w:val="Listenabsatz"/>
         <w:bidi w:val="0"/>
         <w:ind w:left="1440"/>
         <w:jc w:val="center"/>
@@ -1601,22 +1975,14 @@
               <w:sz w:val="24"/>
               <w:szCs w:val="24"/>
             </w:rPr>
-            <m:t>×</m:t>
-          </m:r>
-          <m:r>
-            <w:rPr>
-              <w:rFonts w:ascii="Cambria Math" w:hAnsi="Cambria Math" w:cs="Times New Roman"/>
-              <w:sz w:val="24"/>
-              <w:szCs w:val="24"/>
-            </w:rPr>
-            <m:t>0.1</m:t>
+            <m:t>×0.1</m:t>
           </m:r>
         </m:oMath>
       </m:oMathPara>
     </w:p>
     <w:p>
       <w:pPr>
-        <w:pStyle w:val="ListParagraph"/>
+        <w:pStyle w:val="Listenabsatz"/>
         <w:bidi w:val="0"/>
         <w:ind w:left="1440"/>
         <w:jc w:val="center"/>
@@ -1629,7 +1995,7 @@
     </w:p>
     <w:p>
       <w:pPr>
-        <w:pStyle w:val="ListParagraph"/>
+        <w:pStyle w:val="Listenabsatz"/>
         <w:numPr>
           <w:ilvl w:val="0"/>
           <w:numId w:val="4"/>
@@ -1648,7 +2014,6 @@
           <w:sz w:val="24"/>
           <w:szCs w:val="24"/>
         </w:rPr>
-        <w:lastRenderedPageBreak/>
         <w:t xml:space="preserve">Description: </w:t>
       </w:r>
       <w:r>
@@ -1657,25 +2022,7 @@
           <w:sz w:val="24"/>
           <w:szCs w:val="24"/>
         </w:rPr>
-        <w:t xml:space="preserve">Biology is </w:t>
-      </w:r>
-      <w:proofErr w:type="gramStart"/>
-      <w:r>
-        <w:rPr>
-          <w:rFonts w:ascii="Times New Roman" w:hAnsi="Times New Roman" w:cs="Times New Roman"/>
-          <w:sz w:val="24"/>
-          <w:szCs w:val="24"/>
-        </w:rPr>
-        <w:t>temperature-dependent</w:t>
-      </w:r>
-      <w:proofErr w:type="gramEnd"/>
-      <w:r>
-        <w:rPr>
-          <w:rFonts w:ascii="Times New Roman" w:hAnsi="Times New Roman" w:cs="Times New Roman"/>
-          <w:sz w:val="24"/>
-          <w:szCs w:val="24"/>
-        </w:rPr>
-        <w:t>. Higher (but controlled) temperatures accelerate photosynthesis and growth in a vertical farm</w:t>
+        <w:t>Biology is temperature-dependent. Higher (but controlled) temperatures accelerate photosynthesis and growth in a vertical farm</w:t>
       </w:r>
       <w:r>
         <w:rPr>
@@ -1688,7 +2035,7 @@
     </w:p>
     <w:p>
       <w:pPr>
-        <w:pStyle w:val="ListParagraph"/>
+        <w:pStyle w:val="Listenabsatz"/>
         <w:bidi w:val="0"/>
         <w:ind w:left="1843"/>
         <w:rPr>
@@ -1700,7 +2047,7 @@
     </w:p>
     <w:p>
       <w:pPr>
-        <w:pStyle w:val="ListParagraph"/>
+        <w:pStyle w:val="Listenabsatz"/>
         <w:numPr>
           <w:ilvl w:val="0"/>
           <w:numId w:val="3"/>
@@ -1727,7 +2074,7 @@
     </w:p>
     <w:p>
       <w:pPr>
-        <w:pStyle w:val="ListParagraph"/>
+        <w:pStyle w:val="Listenabsatz"/>
         <w:bidi w:val="0"/>
         <w:ind w:left="1440"/>
         <w:rPr>
@@ -1741,7 +2088,7 @@
     </w:p>
     <w:p>
       <w:pPr>
-        <w:pStyle w:val="ListParagraph"/>
+        <w:pStyle w:val="Listenabsatz"/>
         <w:bidi w:val="0"/>
         <w:ind w:left="1440"/>
         <w:jc w:val="center"/>
@@ -1770,30 +2117,14 @@
               <w:sz w:val="24"/>
               <w:szCs w:val="24"/>
             </w:rPr>
-            <m:t>×</m:t>
-          </m:r>
-          <m:r>
-            <w:rPr>
-              <w:rFonts w:ascii="Cambria Math" w:hAnsi="Cambria Math" w:cs="Times New Roman"/>
-              <w:sz w:val="24"/>
-              <w:szCs w:val="24"/>
-            </w:rPr>
-            <m:t>0.</m:t>
-          </m:r>
-          <m:r>
-            <w:rPr>
-              <w:rFonts w:ascii="Cambria Math" w:hAnsi="Cambria Math" w:cs="Times New Roman"/>
-              <w:sz w:val="24"/>
-              <w:szCs w:val="24"/>
-            </w:rPr>
-            <m:t>5</m:t>
+            <m:t>×0.5</m:t>
           </m:r>
         </m:oMath>
       </m:oMathPara>
     </w:p>
     <w:p>
       <w:pPr>
-        <w:pStyle w:val="ListParagraph"/>
+        <w:pStyle w:val="Listenabsatz"/>
         <w:bidi w:val="0"/>
         <w:ind w:left="1440"/>
         <w:jc w:val="center"/>
@@ -1806,7 +2137,7 @@
     </w:p>
     <w:p>
       <w:pPr>
-        <w:pStyle w:val="ListParagraph"/>
+        <w:pStyle w:val="Listenabsatz"/>
         <w:numPr>
           <w:ilvl w:val="0"/>
           <w:numId w:val="4"/>
@@ -1846,7 +2177,7 @@
     </w:p>
     <w:p>
       <w:pPr>
-        <w:pStyle w:val="ListParagraph"/>
+        <w:pStyle w:val="Listenabsatz"/>
         <w:bidi w:val="0"/>
         <w:ind w:left="1843"/>
         <w:rPr>
@@ -1858,7 +2189,7 @@
     </w:p>
     <w:p>
       <w:pPr>
-        <w:pStyle w:val="ListParagraph"/>
+        <w:pStyle w:val="Listenabsatz"/>
         <w:numPr>
           <w:ilvl w:val="0"/>
           <w:numId w:val="1"/>
@@ -1885,7 +2216,7 @@
     </w:p>
     <w:p>
       <w:pPr>
-        <w:pStyle w:val="ListParagraph"/>
+        <w:pStyle w:val="Listenabsatz"/>
         <w:bidi w:val="0"/>
         <w:rPr>
           <w:rFonts w:ascii="Times New Roman" w:hAnsi="Times New Roman" w:cs="Times New Roman"/>
@@ -1898,12 +2229,20 @@
     </w:p>
     <w:p>
       <w:pPr>
-        <w:pStyle w:val="ListParagraph"/>
-        <w:numPr>
-          <w:ilvl w:val="0"/>
-          <w:numId w:val="3"/>
-        </w:numPr>
+        <w:pStyle w:val="Listenabsatz"/>
         <w:bidi w:val="0"/>
+        <w:ind w:left="1843"/>
+        <w:rPr>
+          <w:rFonts w:ascii="Times New Roman" w:hAnsi="Times New Roman" w:cs="Times New Roman"/>
+          <w:sz w:val="24"/>
+          <w:szCs w:val="24"/>
+        </w:rPr>
+      </w:pPr>
+    </w:p>
+    <w:p>
+      <w:pPr>
+        <w:bidi w:val="0"/>
+        <w:ind w:left="1080"/>
         <w:rPr>
           <w:rFonts w:ascii="Times New Roman" w:hAnsi="Times New Roman" w:cs="Times New Roman"/>
           <w:b/>
@@ -1912,26 +2251,14 @@
           <w:szCs w:val="24"/>
         </w:rPr>
       </w:pPr>
-      <w:r>
-        <w:rPr>
-          <w:rFonts w:ascii="Times New Roman" w:hAnsi="Times New Roman" w:cs="Times New Roman"/>
-          <w:b/>
-          <w:bCs/>
-          <w:sz w:val="24"/>
-          <w:szCs w:val="24"/>
-        </w:rPr>
-        <w:t>Total System Efficiency:</w:t>
-      </w:r>
     </w:p>
     <w:p>
       <w:pPr>
-        <w:pStyle w:val="ListParagraph"/>
+        <w:pStyle w:val="Listenabsatz"/>
         <w:bidi w:val="0"/>
-        <w:ind w:left="1440"/>
-        <w:rPr>
-          <w:rFonts w:ascii="Times New Roman" w:hAnsi="Times New Roman" w:cs="Times New Roman"/>
-          <w:b/>
-          <w:bCs/>
+        <w:ind w:left="1843"/>
+        <w:rPr>
+          <w:rFonts w:ascii="Times New Roman" w:hAnsi="Times New Roman" w:cs="Times New Roman"/>
           <w:sz w:val="24"/>
           <w:szCs w:val="24"/>
         </w:rPr>
@@ -1939,234 +2266,7 @@
     </w:p>
     <w:p>
       <w:pPr>
-        <w:pStyle w:val="ListParagraph"/>
-        <w:numPr>
-          <w:ilvl w:val="0"/>
-          <w:numId w:val="4"/>
-        </w:numPr>
-        <w:bidi w:val="0"/>
-        <w:ind w:left="1843"/>
-        <w:rPr>
-          <w:rFonts w:ascii="Times New Roman" w:hAnsi="Times New Roman" w:cs="Times New Roman"/>
-          <w:sz w:val="24"/>
-          <w:szCs w:val="24"/>
-        </w:rPr>
-      </w:pPr>
-      <w:r>
-        <w:rPr>
-          <w:rFonts w:ascii="Times New Roman" w:hAnsi="Times New Roman" w:cs="Times New Roman"/>
-          <w:sz w:val="24"/>
-          <w:szCs w:val="24"/>
-        </w:rPr>
-        <w:t xml:space="preserve">Goal: </w:t>
-      </w:r>
-      <m:oMath>
-        <m:r>
-          <w:rPr>
-            <w:rFonts w:ascii="Cambria Math" w:hAnsi="Cambria Math" w:cs="Times New Roman"/>
-            <w:sz w:val="24"/>
-            <w:szCs w:val="24"/>
-          </w:rPr>
-          <m:t>&gt;85%</m:t>
-        </m:r>
-      </m:oMath>
-    </w:p>
-    <w:p>
-      <w:pPr>
-        <w:pStyle w:val="ListParagraph"/>
-        <w:bidi w:val="0"/>
-        <w:ind w:left="1843"/>
-        <w:rPr>
-          <w:rFonts w:ascii="Times New Roman" w:hAnsi="Times New Roman" w:cs="Times New Roman"/>
-          <w:sz w:val="24"/>
-          <w:szCs w:val="24"/>
-        </w:rPr>
-      </w:pPr>
-    </w:p>
-    <w:p>
-      <w:pPr>
-        <w:pStyle w:val="ListParagraph"/>
-        <w:numPr>
-          <w:ilvl w:val="0"/>
-          <w:numId w:val="4"/>
-        </w:numPr>
-        <w:bidi w:val="0"/>
-        <w:ind w:left="1843"/>
-        <w:rPr>
-          <w:rFonts w:ascii="Times New Roman" w:hAnsi="Times New Roman" w:cs="Times New Roman"/>
-          <w:sz w:val="24"/>
-          <w:szCs w:val="24"/>
-        </w:rPr>
-      </w:pPr>
-      <w:r>
-        <w:rPr>
-          <w:rFonts w:ascii="Times New Roman" w:hAnsi="Times New Roman" w:cs="Times New Roman"/>
-          <w:sz w:val="24"/>
-          <w:szCs w:val="24"/>
-        </w:rPr>
-        <w:t xml:space="preserve">Description: </w:t>
-      </w:r>
-      <w:r>
-        <w:rPr>
-          <w:rFonts w:ascii="Times New Roman" w:hAnsi="Times New Roman" w:cs="Times New Roman"/>
-          <w:sz w:val="24"/>
-          <w:szCs w:val="24"/>
-        </w:rPr>
-        <w:t xml:space="preserve">While a standard plant only values </w:t>
-      </w:r>
-      <w:proofErr w:type="gramStart"/>
-      <w:r>
-        <w:rPr>
-          <w:rFonts w:ascii="Times New Roman" w:hAnsi="Times New Roman" w:cs="Times New Roman"/>
-          <w:sz w:val="24"/>
-          <w:szCs w:val="24"/>
-        </w:rPr>
-        <w:t>the H</w:t>
-      </w:r>
-      <w:r>
-        <w:rPr>
-          <w:rFonts w:ascii="Times New Roman" w:hAnsi="Times New Roman" w:cs="Times New Roman"/>
-          <w:sz w:val="24"/>
-          <w:szCs w:val="24"/>
-          <w:vertAlign w:val="subscript"/>
-        </w:rPr>
-        <w:t>2</w:t>
-      </w:r>
-      <w:proofErr w:type="gramEnd"/>
-      <w:r>
-        <w:rPr>
-          <w:rFonts w:ascii="Times New Roman" w:hAnsi="Times New Roman" w:cs="Times New Roman"/>
-          <w:sz w:val="24"/>
-          <w:szCs w:val="24"/>
-        </w:rPr>
-        <w:t xml:space="preserve"> (70% efficiency), our </w:t>
-      </w:r>
-      <w:proofErr w:type="spellStart"/>
-      <w:r>
-        <w:rPr>
-          <w:rFonts w:ascii="Times New Roman" w:hAnsi="Times New Roman" w:cs="Times New Roman"/>
-          <w:sz w:val="24"/>
-          <w:szCs w:val="24"/>
-        </w:rPr>
-        <w:t>Superfarm</w:t>
-      </w:r>
-      <w:proofErr w:type="spellEnd"/>
-      <w:r>
-        <w:rPr>
-          <w:rFonts w:ascii="Times New Roman" w:hAnsi="Times New Roman" w:cs="Times New Roman"/>
-          <w:sz w:val="24"/>
-          <w:szCs w:val="24"/>
-        </w:rPr>
-        <w:t xml:space="preserve"> values </w:t>
-      </w:r>
-      <w:proofErr w:type="gramStart"/>
-      <w:r>
-        <w:rPr>
-          <w:rFonts w:ascii="Times New Roman" w:hAnsi="Times New Roman" w:cs="Times New Roman"/>
-          <w:sz w:val="24"/>
-          <w:szCs w:val="24"/>
-        </w:rPr>
-        <w:t>the H</w:t>
-      </w:r>
-      <w:r>
-        <w:rPr>
-          <w:rFonts w:ascii="Times New Roman" w:hAnsi="Times New Roman" w:cs="Times New Roman"/>
-          <w:sz w:val="24"/>
-          <w:szCs w:val="24"/>
-          <w:vertAlign w:val="subscript"/>
-        </w:rPr>
-        <w:t>2</w:t>
-      </w:r>
-      <w:proofErr w:type="gramEnd"/>
-      <w:r>
-        <w:rPr>
-          <w:rFonts w:ascii="Times New Roman" w:hAnsi="Times New Roman" w:cs="Times New Roman"/>
-          <w:sz w:val="24"/>
-          <w:szCs w:val="24"/>
-        </w:rPr>
-        <w:t xml:space="preserve"> + Captured Heat + Captured Oxygen. This pushes the total energy utilization to over 85%, proving the financial and environmental ROI </w:t>
-      </w:r>
-      <w:r>
-        <w:rPr>
-          <w:rFonts w:ascii="Times New Roman" w:hAnsi="Times New Roman" w:cs="Times New Roman"/>
-          <w:sz w:val="24"/>
-          <w:szCs w:val="24"/>
-        </w:rPr>
-        <w:t>(</w:t>
-      </w:r>
-      <w:r>
-        <w:rPr>
-          <w:rFonts w:ascii="Times New Roman" w:hAnsi="Times New Roman" w:cs="Times New Roman"/>
-          <w:sz w:val="24"/>
-          <w:szCs w:val="24"/>
-        </w:rPr>
-        <w:t>Return on Investment</w:t>
-      </w:r>
-      <w:r>
-        <w:rPr>
-          <w:rFonts w:ascii="Times New Roman" w:hAnsi="Times New Roman" w:cs="Times New Roman"/>
-          <w:sz w:val="24"/>
-          <w:szCs w:val="24"/>
-        </w:rPr>
-        <w:t xml:space="preserve">) </w:t>
-      </w:r>
-      <w:r>
-        <w:rPr>
-          <w:rFonts w:ascii="Times New Roman" w:hAnsi="Times New Roman" w:cs="Times New Roman"/>
-          <w:sz w:val="24"/>
-          <w:szCs w:val="24"/>
-        </w:rPr>
-        <w:t>of industrial symbiosis</w:t>
-      </w:r>
-      <w:r>
-        <w:rPr>
-          <w:rFonts w:ascii="Times New Roman" w:hAnsi="Times New Roman" w:cs="Times New Roman"/>
-          <w:sz w:val="24"/>
-          <w:szCs w:val="24"/>
-        </w:rPr>
-        <w:t>.</w:t>
-      </w:r>
-    </w:p>
-    <w:p>
-      <w:pPr>
-        <w:pStyle w:val="ListParagraph"/>
-        <w:bidi w:val="0"/>
-        <w:ind w:left="1843"/>
-        <w:rPr>
-          <w:rFonts w:ascii="Times New Roman" w:hAnsi="Times New Roman" w:cs="Times New Roman"/>
-          <w:sz w:val="24"/>
-          <w:szCs w:val="24"/>
-        </w:rPr>
-      </w:pPr>
-    </w:p>
-    <w:p>
-      <w:pPr>
-        <w:bidi w:val="0"/>
-        <w:ind w:left="1080"/>
-        <w:rPr>
-          <w:rFonts w:ascii="Times New Roman" w:hAnsi="Times New Roman" w:cs="Times New Roman"/>
-          <w:b/>
-          <w:bCs/>
-          <w:sz w:val="24"/>
-          <w:szCs w:val="24"/>
-        </w:rPr>
-      </w:pPr>
-    </w:p>
-    <w:p>
-      <w:pPr>
-        <w:pStyle w:val="ListParagraph"/>
-        <w:bidi w:val="0"/>
-        <w:ind w:left="1843"/>
-        <w:rPr>
-          <w:rFonts w:ascii="Times New Roman" w:hAnsi="Times New Roman" w:cs="Times New Roman"/>
-          <w:sz w:val="24"/>
-          <w:szCs w:val="24"/>
-        </w:rPr>
-      </w:pPr>
-    </w:p>
-    <w:p>
-      <w:pPr>
-        <w:pStyle w:val="ListParagraph"/>
+        <w:pStyle w:val="Listenabsatz"/>
         <w:bidi w:val="0"/>
         <w:ind w:left="1440"/>
         <w:jc w:val="center"/>
@@ -3031,18 +3131,18 @@
     <w:lsdException w:name="Unresolved Mention" w:semiHidden="1" w:unhideWhenUsed="1"/>
     <w:lsdException w:name="Smart Link" w:semiHidden="1" w:unhideWhenUsed="1"/>
   </w:latentStyles>
-  <w:style w:type="paragraph" w:default="1" w:styleId="Normal">
+  <w:style w:type="paragraph" w:default="1" w:styleId="Standard">
     <w:name w:val="Normal"/>
     <w:qFormat/>
     <w:pPr>
       <w:bidi/>
     </w:pPr>
   </w:style>
-  <w:style w:type="paragraph" w:styleId="Heading1">
+  <w:style w:type="paragraph" w:styleId="berschrift1">
     <w:name w:val="heading 1"/>
-    <w:basedOn w:val="Normal"/>
-    <w:next w:val="Normal"/>
-    <w:link w:val="Heading1Char"/>
+    <w:basedOn w:val="Standard"/>
+    <w:next w:val="Standard"/>
+    <w:link w:val="berschrift1Zchn"/>
     <w:uiPriority w:val="9"/>
     <w:qFormat/>
     <w:rsid w:val="00035159"/>
@@ -3059,11 +3159,11 @@
       <w:szCs w:val="40"/>
     </w:rPr>
   </w:style>
-  <w:style w:type="paragraph" w:styleId="Heading2">
+  <w:style w:type="paragraph" w:styleId="berschrift2">
     <w:name w:val="heading 2"/>
-    <w:basedOn w:val="Normal"/>
-    <w:next w:val="Normal"/>
-    <w:link w:val="Heading2Char"/>
+    <w:basedOn w:val="Standard"/>
+    <w:next w:val="Standard"/>
+    <w:link w:val="berschrift2Zchn"/>
     <w:uiPriority w:val="9"/>
     <w:semiHidden/>
     <w:unhideWhenUsed/>
@@ -3082,11 +3182,11 @@
       <w:szCs w:val="32"/>
     </w:rPr>
   </w:style>
-  <w:style w:type="paragraph" w:styleId="Heading3">
+  <w:style w:type="paragraph" w:styleId="berschrift3">
     <w:name w:val="heading 3"/>
-    <w:basedOn w:val="Normal"/>
-    <w:next w:val="Normal"/>
-    <w:link w:val="Heading3Char"/>
+    <w:basedOn w:val="Standard"/>
+    <w:next w:val="Standard"/>
+    <w:link w:val="berschrift3Zchn"/>
     <w:uiPriority w:val="9"/>
     <w:semiHidden/>
     <w:unhideWhenUsed/>
@@ -3105,11 +3205,11 @@
       <w:szCs w:val="28"/>
     </w:rPr>
   </w:style>
-  <w:style w:type="paragraph" w:styleId="Heading4">
+  <w:style w:type="paragraph" w:styleId="berschrift4">
     <w:name w:val="heading 4"/>
-    <w:basedOn w:val="Normal"/>
-    <w:next w:val="Normal"/>
-    <w:link w:val="Heading4Char"/>
+    <w:basedOn w:val="Standard"/>
+    <w:next w:val="Standard"/>
+    <w:link w:val="berschrift4Zchn"/>
     <w:uiPriority w:val="9"/>
     <w:semiHidden/>
     <w:unhideWhenUsed/>
@@ -3128,11 +3228,11 @@
       <w:color w:val="0F4761" w:themeColor="accent1" w:themeShade="BF"/>
     </w:rPr>
   </w:style>
-  <w:style w:type="paragraph" w:styleId="Heading5">
+  <w:style w:type="paragraph" w:styleId="berschrift5">
     <w:name w:val="heading 5"/>
-    <w:basedOn w:val="Normal"/>
-    <w:next w:val="Normal"/>
-    <w:link w:val="Heading5Char"/>
+    <w:basedOn w:val="Standard"/>
+    <w:next w:val="Standard"/>
+    <w:link w:val="berschrift5Zchn"/>
     <w:uiPriority w:val="9"/>
     <w:semiHidden/>
     <w:unhideWhenUsed/>
@@ -3149,11 +3249,11 @@
       <w:color w:val="0F4761" w:themeColor="accent1" w:themeShade="BF"/>
     </w:rPr>
   </w:style>
-  <w:style w:type="paragraph" w:styleId="Heading6">
+  <w:style w:type="paragraph" w:styleId="berschrift6">
     <w:name w:val="heading 6"/>
-    <w:basedOn w:val="Normal"/>
-    <w:next w:val="Normal"/>
-    <w:link w:val="Heading6Char"/>
+    <w:basedOn w:val="Standard"/>
+    <w:next w:val="Standard"/>
+    <w:link w:val="berschrift6Zchn"/>
     <w:uiPriority w:val="9"/>
     <w:semiHidden/>
     <w:unhideWhenUsed/>
@@ -3172,11 +3272,11 @@
       <w:color w:val="595959" w:themeColor="text1" w:themeTint="A6"/>
     </w:rPr>
   </w:style>
-  <w:style w:type="paragraph" w:styleId="Heading7">
+  <w:style w:type="paragraph" w:styleId="berschrift7">
     <w:name w:val="heading 7"/>
-    <w:basedOn w:val="Normal"/>
-    <w:next w:val="Normal"/>
-    <w:link w:val="Heading7Char"/>
+    <w:basedOn w:val="Standard"/>
+    <w:next w:val="Standard"/>
+    <w:link w:val="berschrift7Zchn"/>
     <w:uiPriority w:val="9"/>
     <w:semiHidden/>
     <w:unhideWhenUsed/>
@@ -3193,11 +3293,11 @@
       <w:color w:val="595959" w:themeColor="text1" w:themeTint="A6"/>
     </w:rPr>
   </w:style>
-  <w:style w:type="paragraph" w:styleId="Heading8">
+  <w:style w:type="paragraph" w:styleId="berschrift8">
     <w:name w:val="heading 8"/>
-    <w:basedOn w:val="Normal"/>
-    <w:next w:val="Normal"/>
-    <w:link w:val="Heading8Char"/>
+    <w:basedOn w:val="Standard"/>
+    <w:next w:val="Standard"/>
+    <w:link w:val="berschrift8Zchn"/>
     <w:uiPriority w:val="9"/>
     <w:semiHidden/>
     <w:unhideWhenUsed/>
@@ -3216,11 +3316,11 @@
       <w:color w:val="272727" w:themeColor="text1" w:themeTint="D8"/>
     </w:rPr>
   </w:style>
-  <w:style w:type="paragraph" w:styleId="Heading9">
+  <w:style w:type="paragraph" w:styleId="berschrift9">
     <w:name w:val="heading 9"/>
-    <w:basedOn w:val="Normal"/>
-    <w:next w:val="Normal"/>
-    <w:link w:val="Heading9Char"/>
+    <w:basedOn w:val="Standard"/>
+    <w:next w:val="Standard"/>
+    <w:link w:val="berschrift9Zchn"/>
     <w:uiPriority w:val="9"/>
     <w:semiHidden/>
     <w:unhideWhenUsed/>
@@ -3237,12 +3337,12 @@
       <w:color w:val="272727" w:themeColor="text1" w:themeTint="D8"/>
     </w:rPr>
   </w:style>
-  <w:style w:type="character" w:default="1" w:styleId="DefaultParagraphFont">
+  <w:style w:type="character" w:default="1" w:styleId="Absatz-Standardschriftart">
     <w:name w:val="Default Paragraph Font"/>
     <w:uiPriority w:val="1"/>
     <w:unhideWhenUsed/>
   </w:style>
-  <w:style w:type="table" w:default="1" w:styleId="TableNormal">
+  <w:style w:type="table" w:default="1" w:styleId="NormaleTabelle">
     <w:name w:val="Normal Table"/>
     <w:uiPriority w:val="99"/>
     <w:semiHidden/>
@@ -3257,16 +3357,16 @@
       </w:tblCellMar>
     </w:tblPr>
   </w:style>
-  <w:style w:type="numbering" w:default="1" w:styleId="NoList">
+  <w:style w:type="numbering" w:default="1" w:styleId="KeineListe">
     <w:name w:val="No List"/>
     <w:uiPriority w:val="99"/>
     <w:semiHidden/>
     <w:unhideWhenUsed/>
   </w:style>
-  <w:style w:type="paragraph" w:styleId="TOC1">
+  <w:style w:type="paragraph" w:styleId="Verzeichnis1">
     <w:name w:val="toc 1"/>
-    <w:basedOn w:val="Normal"/>
-    <w:next w:val="Normal"/>
+    <w:basedOn w:val="Standard"/>
+    <w:next w:val="Standard"/>
     <w:autoRedefine/>
     <w:uiPriority w:val="39"/>
     <w:rsid w:val="00520EF4"/>
@@ -3289,10 +3389,10 @@
       <w14:ligatures w14:val="none"/>
     </w:rPr>
   </w:style>
-  <w:style w:type="character" w:customStyle="1" w:styleId="Heading1Char">
-    <w:name w:val="Heading 1 Char"/>
-    <w:basedOn w:val="DefaultParagraphFont"/>
-    <w:link w:val="Heading1"/>
+  <w:style w:type="character" w:customStyle="1" w:styleId="berschrift1Zchn">
+    <w:name w:val="Überschrift 1 Zchn"/>
+    <w:basedOn w:val="Absatz-Standardschriftart"/>
+    <w:link w:val="berschrift1"/>
     <w:uiPriority w:val="9"/>
     <w:rsid w:val="00035159"/>
     <w:rPr>
@@ -3302,10 +3402,10 @@
       <w:szCs w:val="40"/>
     </w:rPr>
   </w:style>
-  <w:style w:type="character" w:customStyle="1" w:styleId="Heading2Char">
-    <w:name w:val="Heading 2 Char"/>
-    <w:basedOn w:val="DefaultParagraphFont"/>
-    <w:link w:val="Heading2"/>
+  <w:style w:type="character" w:customStyle="1" w:styleId="berschrift2Zchn">
+    <w:name w:val="Überschrift 2 Zchn"/>
+    <w:basedOn w:val="Absatz-Standardschriftart"/>
+    <w:link w:val="berschrift2"/>
     <w:uiPriority w:val="9"/>
     <w:semiHidden/>
     <w:rsid w:val="00035159"/>
@@ -3316,10 +3416,10 @@
       <w:szCs w:val="32"/>
     </w:rPr>
   </w:style>
-  <w:style w:type="character" w:customStyle="1" w:styleId="Heading3Char">
-    <w:name w:val="Heading 3 Char"/>
-    <w:basedOn w:val="DefaultParagraphFont"/>
-    <w:link w:val="Heading3"/>
+  <w:style w:type="character" w:customStyle="1" w:styleId="berschrift3Zchn">
+    <w:name w:val="Überschrift 3 Zchn"/>
+    <w:basedOn w:val="Absatz-Standardschriftart"/>
+    <w:link w:val="berschrift3"/>
     <w:uiPriority w:val="9"/>
     <w:semiHidden/>
     <w:rsid w:val="00035159"/>
@@ -3330,10 +3430,10 @@
       <w:szCs w:val="28"/>
     </w:rPr>
   </w:style>
-  <w:style w:type="character" w:customStyle="1" w:styleId="Heading4Char">
-    <w:name w:val="Heading 4 Char"/>
-    <w:basedOn w:val="DefaultParagraphFont"/>
-    <w:link w:val="Heading4"/>
+  <w:style w:type="character" w:customStyle="1" w:styleId="berschrift4Zchn">
+    <w:name w:val="Überschrift 4 Zchn"/>
+    <w:basedOn w:val="Absatz-Standardschriftart"/>
+    <w:link w:val="berschrift4"/>
     <w:uiPriority w:val="9"/>
     <w:semiHidden/>
     <w:rsid w:val="00035159"/>
@@ -3344,10 +3444,10 @@
       <w:color w:val="0F4761" w:themeColor="accent1" w:themeShade="BF"/>
     </w:rPr>
   </w:style>
-  <w:style w:type="character" w:customStyle="1" w:styleId="Heading5Char">
-    <w:name w:val="Heading 5 Char"/>
-    <w:basedOn w:val="DefaultParagraphFont"/>
-    <w:link w:val="Heading5"/>
+  <w:style w:type="character" w:customStyle="1" w:styleId="berschrift5Zchn">
+    <w:name w:val="Überschrift 5 Zchn"/>
+    <w:basedOn w:val="Absatz-Standardschriftart"/>
+    <w:link w:val="berschrift5"/>
     <w:uiPriority w:val="9"/>
     <w:semiHidden/>
     <w:rsid w:val="00035159"/>
@@ -3356,10 +3456,10 @@
       <w:color w:val="0F4761" w:themeColor="accent1" w:themeShade="BF"/>
     </w:rPr>
   </w:style>
-  <w:style w:type="character" w:customStyle="1" w:styleId="Heading6Char">
-    <w:name w:val="Heading 6 Char"/>
-    <w:basedOn w:val="DefaultParagraphFont"/>
-    <w:link w:val="Heading6"/>
+  <w:style w:type="character" w:customStyle="1" w:styleId="berschrift6Zchn">
+    <w:name w:val="Überschrift 6 Zchn"/>
+    <w:basedOn w:val="Absatz-Standardschriftart"/>
+    <w:link w:val="berschrift6"/>
     <w:uiPriority w:val="9"/>
     <w:semiHidden/>
     <w:rsid w:val="00035159"/>
@@ -3370,10 +3470,10 @@
       <w:color w:val="595959" w:themeColor="text1" w:themeTint="A6"/>
     </w:rPr>
   </w:style>
-  <w:style w:type="character" w:customStyle="1" w:styleId="Heading7Char">
-    <w:name w:val="Heading 7 Char"/>
-    <w:basedOn w:val="DefaultParagraphFont"/>
-    <w:link w:val="Heading7"/>
+  <w:style w:type="character" w:customStyle="1" w:styleId="berschrift7Zchn">
+    <w:name w:val="Überschrift 7 Zchn"/>
+    <w:basedOn w:val="Absatz-Standardschriftart"/>
+    <w:link w:val="berschrift7"/>
     <w:uiPriority w:val="9"/>
     <w:semiHidden/>
     <w:rsid w:val="00035159"/>
@@ -3382,10 +3482,10 @@
       <w:color w:val="595959" w:themeColor="text1" w:themeTint="A6"/>
     </w:rPr>
   </w:style>
-  <w:style w:type="character" w:customStyle="1" w:styleId="Heading8Char">
-    <w:name w:val="Heading 8 Char"/>
-    <w:basedOn w:val="DefaultParagraphFont"/>
-    <w:link w:val="Heading8"/>
+  <w:style w:type="character" w:customStyle="1" w:styleId="berschrift8Zchn">
+    <w:name w:val="Überschrift 8 Zchn"/>
+    <w:basedOn w:val="Absatz-Standardschriftart"/>
+    <w:link w:val="berschrift8"/>
     <w:uiPriority w:val="9"/>
     <w:semiHidden/>
     <w:rsid w:val="00035159"/>
@@ -3396,10 +3496,10 @@
       <w:color w:val="272727" w:themeColor="text1" w:themeTint="D8"/>
     </w:rPr>
   </w:style>
-  <w:style w:type="character" w:customStyle="1" w:styleId="Heading9Char">
-    <w:name w:val="Heading 9 Char"/>
-    <w:basedOn w:val="DefaultParagraphFont"/>
-    <w:link w:val="Heading9"/>
+  <w:style w:type="character" w:customStyle="1" w:styleId="berschrift9Zchn">
+    <w:name w:val="Überschrift 9 Zchn"/>
+    <w:basedOn w:val="Absatz-Standardschriftart"/>
+    <w:link w:val="berschrift9"/>
     <w:uiPriority w:val="9"/>
     <w:semiHidden/>
     <w:rsid w:val="00035159"/>
@@ -3408,11 +3508,11 @@
       <w:color w:val="272727" w:themeColor="text1" w:themeTint="D8"/>
     </w:rPr>
   </w:style>
-  <w:style w:type="paragraph" w:styleId="Title">
+  <w:style w:type="paragraph" w:styleId="Titel">
     <w:name w:val="Title"/>
-    <w:basedOn w:val="Normal"/>
-    <w:next w:val="Normal"/>
-    <w:link w:val="TitleChar"/>
+    <w:basedOn w:val="Standard"/>
+    <w:next w:val="Standard"/>
+    <w:link w:val="TitelZchn"/>
     <w:uiPriority w:val="10"/>
     <w:qFormat/>
     <w:rsid w:val="00035159"/>
@@ -3428,10 +3528,10 @@
       <w:szCs w:val="56"/>
     </w:rPr>
   </w:style>
-  <w:style w:type="character" w:customStyle="1" w:styleId="TitleChar">
-    <w:name w:val="Title Char"/>
-    <w:basedOn w:val="DefaultParagraphFont"/>
-    <w:link w:val="Title"/>
+  <w:style w:type="character" w:customStyle="1" w:styleId="TitelZchn">
+    <w:name w:val="Titel Zchn"/>
+    <w:basedOn w:val="Absatz-Standardschriftart"/>
+    <w:link w:val="Titel"/>
     <w:uiPriority w:val="10"/>
     <w:rsid w:val="00035159"/>
     <w:rPr>
@@ -3442,11 +3542,11 @@
       <w:szCs w:val="56"/>
     </w:rPr>
   </w:style>
-  <w:style w:type="paragraph" w:styleId="Subtitle">
+  <w:style w:type="paragraph" w:styleId="Untertitel">
     <w:name w:val="Subtitle"/>
-    <w:basedOn w:val="Normal"/>
-    <w:next w:val="Normal"/>
-    <w:link w:val="SubtitleChar"/>
+    <w:basedOn w:val="Standard"/>
+    <w:next w:val="Standard"/>
+    <w:link w:val="UntertitelZchn"/>
     <w:uiPriority w:val="11"/>
     <w:qFormat/>
     <w:rsid w:val="00035159"/>
@@ -3463,10 +3563,10 @@
       <w:szCs w:val="28"/>
     </w:rPr>
   </w:style>
-  <w:style w:type="character" w:customStyle="1" w:styleId="SubtitleChar">
-    <w:name w:val="Subtitle Char"/>
-    <w:basedOn w:val="DefaultParagraphFont"/>
-    <w:link w:val="Subtitle"/>
+  <w:style w:type="character" w:customStyle="1" w:styleId="UntertitelZchn">
+    <w:name w:val="Untertitel Zchn"/>
+    <w:basedOn w:val="Absatz-Standardschriftart"/>
+    <w:link w:val="Untertitel"/>
     <w:uiPriority w:val="11"/>
     <w:rsid w:val="00035159"/>
     <w:rPr>
@@ -3477,11 +3577,11 @@
       <w:szCs w:val="28"/>
     </w:rPr>
   </w:style>
-  <w:style w:type="paragraph" w:styleId="Quote">
+  <w:style w:type="paragraph" w:styleId="Zitat">
     <w:name w:val="Quote"/>
-    <w:basedOn w:val="Normal"/>
-    <w:next w:val="Normal"/>
-    <w:link w:val="QuoteChar"/>
+    <w:basedOn w:val="Standard"/>
+    <w:next w:val="Standard"/>
+    <w:link w:val="ZitatZchn"/>
     <w:uiPriority w:val="29"/>
     <w:qFormat/>
     <w:rsid w:val="00035159"/>
@@ -3495,10 +3595,10 @@
       <w:color w:val="404040" w:themeColor="text1" w:themeTint="BF"/>
     </w:rPr>
   </w:style>
-  <w:style w:type="character" w:customStyle="1" w:styleId="QuoteChar">
-    <w:name w:val="Quote Char"/>
-    <w:basedOn w:val="DefaultParagraphFont"/>
-    <w:link w:val="Quote"/>
+  <w:style w:type="character" w:customStyle="1" w:styleId="ZitatZchn">
+    <w:name w:val="Zitat Zchn"/>
+    <w:basedOn w:val="Absatz-Standardschriftart"/>
+    <w:link w:val="Zitat"/>
     <w:uiPriority w:val="29"/>
     <w:rsid w:val="00035159"/>
     <w:rPr>
@@ -3507,9 +3607,9 @@
       <w:color w:val="404040" w:themeColor="text1" w:themeTint="BF"/>
     </w:rPr>
   </w:style>
-  <w:style w:type="paragraph" w:styleId="ListParagraph">
+  <w:style w:type="paragraph" w:styleId="Listenabsatz">
     <w:name w:val="List Paragraph"/>
-    <w:basedOn w:val="Normal"/>
+    <w:basedOn w:val="Standard"/>
     <w:uiPriority w:val="34"/>
     <w:qFormat/>
     <w:rsid w:val="00035159"/>
@@ -3518,9 +3618,9 @@
       <w:contextualSpacing/>
     </w:pPr>
   </w:style>
-  <w:style w:type="character" w:styleId="IntenseEmphasis">
+  <w:style w:type="character" w:styleId="IntensiveHervorhebung">
     <w:name w:val="Intense Emphasis"/>
-    <w:basedOn w:val="DefaultParagraphFont"/>
+    <w:basedOn w:val="Absatz-Standardschriftart"/>
     <w:uiPriority w:val="21"/>
     <w:qFormat/>
     <w:rsid w:val="00035159"/>
@@ -3530,11 +3630,11 @@
       <w:color w:val="0F4761" w:themeColor="accent1" w:themeShade="BF"/>
     </w:rPr>
   </w:style>
-  <w:style w:type="paragraph" w:styleId="IntenseQuote">
+  <w:style w:type="paragraph" w:styleId="IntensivesZitat">
     <w:name w:val="Intense Quote"/>
-    <w:basedOn w:val="Normal"/>
-    <w:next w:val="Normal"/>
-    <w:link w:val="IntenseQuoteChar"/>
+    <w:basedOn w:val="Standard"/>
+    <w:next w:val="Standard"/>
+    <w:link w:val="IntensivesZitatZchn"/>
     <w:uiPriority w:val="30"/>
     <w:qFormat/>
     <w:rsid w:val="00035159"/>
@@ -3553,10 +3653,10 @@
       <w:color w:val="0F4761" w:themeColor="accent1" w:themeShade="BF"/>
     </w:rPr>
   </w:style>
-  <w:style w:type="character" w:customStyle="1" w:styleId="IntenseQuoteChar">
-    <w:name w:val="Intense Quote Char"/>
-    <w:basedOn w:val="DefaultParagraphFont"/>
-    <w:link w:val="IntenseQuote"/>
+  <w:style w:type="character" w:customStyle="1" w:styleId="IntensivesZitatZchn">
+    <w:name w:val="Intensives Zitat Zchn"/>
+    <w:basedOn w:val="Absatz-Standardschriftart"/>
+    <w:link w:val="IntensivesZitat"/>
     <w:uiPriority w:val="30"/>
     <w:rsid w:val="00035159"/>
     <w:rPr>
@@ -3565,9 +3665,9 @@
       <w:color w:val="0F4761" w:themeColor="accent1" w:themeShade="BF"/>
     </w:rPr>
   </w:style>
-  <w:style w:type="character" w:styleId="IntenseReference">
+  <w:style w:type="character" w:styleId="IntensiverVerweis">
     <w:name w:val="Intense Reference"/>
-    <w:basedOn w:val="DefaultParagraphFont"/>
+    <w:basedOn w:val="Absatz-Standardschriftart"/>
     <w:uiPriority w:val="32"/>
     <w:qFormat/>
     <w:rsid w:val="00035159"/>
@@ -3579,9 +3679,9 @@
       <w:spacing w:val="5"/>
     </w:rPr>
   </w:style>
-  <w:style w:type="table" w:styleId="TableGrid">
+  <w:style w:type="table" w:styleId="Tabellenraster">
     <w:name w:val="Table Grid"/>
-    <w:basedOn w:val="TableNormal"/>
+    <w:basedOn w:val="NormaleTabelle"/>
     <w:uiPriority w:val="39"/>
     <w:rsid w:val="00035159"/>
     <w:pPr>
@@ -3598,14 +3698,37 @@
       </w:tblBorders>
     </w:tblPr>
   </w:style>
-  <w:style w:type="character" w:styleId="PlaceholderText">
+  <w:style w:type="character" w:styleId="Platzhaltertext">
     <w:name w:val="Placeholder Text"/>
-    <w:basedOn w:val="DefaultParagraphFont"/>
+    <w:basedOn w:val="Absatz-Standardschriftart"/>
     <w:uiPriority w:val="99"/>
     <w:semiHidden/>
     <w:rsid w:val="00035159"/>
     <w:rPr>
       <w:color w:val="666666"/>
+    </w:rPr>
+  </w:style>
+  <w:style w:type="character" w:styleId="Hyperlink">
+    <w:name w:val="Hyperlink"/>
+    <w:basedOn w:val="Absatz-Standardschriftart"/>
+    <w:uiPriority w:val="99"/>
+    <w:unhideWhenUsed/>
+    <w:rsid w:val="00844024"/>
+    <w:rPr>
+      <w:color w:val="467886" w:themeColor="hyperlink"/>
+      <w:u w:val="single"/>
+    </w:rPr>
+  </w:style>
+  <w:style w:type="character" w:styleId="NichtaufgelsteErwhnung">
+    <w:name w:val="Unresolved Mention"/>
+    <w:basedOn w:val="Absatz-Standardschriftart"/>
+    <w:uiPriority w:val="99"/>
+    <w:semiHidden/>
+    <w:unhideWhenUsed/>
+    <w:rsid w:val="00844024"/>
+    <w:rPr>
+      <w:color w:val="605E5C"/>
+      <w:shd w:val="clear" w:color="auto" w:fill="E1DFDD"/>
     </w:rPr>
   </w:style>
 </w:styles>

</xml_diff>